<commit_message>
combo box fetch fixed
</commit_message>
<xml_diff>
--- a/caveàvinword.docx
+++ b/caveàvinword.docx
@@ -668,7 +668,6 @@
             </w:r>
           </w:hyperlink>
         </w:p>
-        <w:bookmarkStart w:id="0" w:name="_GoBack"/>
         <w:p>
           <w:pPr>
             <w:pStyle w:val="TM4"/>
@@ -676,41 +675,30 @@
               <w:tab w:val="right" w:leader="dot" w:pos="9638"/>
             </w:tabs>
           </w:pPr>
-          <w:r>
-            <w:fldChar w:fldCharType="begin"/>
-          </w:r>
-          <w:r>
-            <w:instrText xml:space="preserve"> HYPERLINK \l "_Toc20861" \h </w:instrText>
-          </w:r>
-          <w:r>
-            <w:fldChar w:fldCharType="separate"/>
-          </w:r>
-          <w:r>
-            <w:t xml:space="preserve">  5.1.4 La table « APPELLATION »</w:t>
-          </w:r>
-          <w:r>
-            <w:tab/>
-          </w:r>
-          <w:r>
-            <w:fldChar w:fldCharType="begin"/>
-          </w:r>
-          <w:r>
-            <w:instrText>PAGEREF _Toc20861 \h</w:instrText>
-          </w:r>
-          <w:r>
-            <w:fldChar w:fldCharType="separate"/>
-          </w:r>
-          <w:r>
-            <w:t>30</w:t>
-          </w:r>
-          <w:r>
-            <w:fldChar w:fldCharType="end"/>
-          </w:r>
-          <w:r>
-            <w:fldChar w:fldCharType="end"/>
-          </w:r>
+          <w:hyperlink w:anchor="_Toc20861">
+            <w:r>
+              <w:t xml:space="preserve">  5.1.4 La table « APPELLATION »</w:t>
+            </w:r>
+            <w:r>
+              <w:tab/>
+            </w:r>
+            <w:r>
+              <w:fldChar w:fldCharType="begin"/>
+            </w:r>
+            <w:r>
+              <w:instrText>PAGEREF _Toc20861 \h</w:instrText>
+            </w:r>
+            <w:r>
+              <w:fldChar w:fldCharType="separate"/>
+            </w:r>
+            <w:r>
+              <w:t>30</w:t>
+            </w:r>
+            <w:r>
+              <w:fldChar w:fldCharType="end"/>
+            </w:r>
+          </w:hyperlink>
         </w:p>
-        <w:bookmarkEnd w:id="0"/>
         <w:p>
           <w:pPr>
             <w:pStyle w:val="TM4"/>
@@ -718,42 +706,29 @@
               <w:tab w:val="right" w:leader="dot" w:pos="9638"/>
             </w:tabs>
           </w:pPr>
-          <w:r>
-            <w:fldChar w:fldCharType="begin"/>
-          </w:r>
-          <w:r>
-            <w:instrText xml:space="preserve"> HYPERL</w:instrText>
-          </w:r>
-          <w:r>
-            <w:instrText xml:space="preserve">INK \l "_Toc20862" \h </w:instrText>
-          </w:r>
-          <w:r>
-            <w:fldChar w:fldCharType="separate"/>
-          </w:r>
-          <w:r>
-            <w:t xml:space="preserve">  5.1.5 La table « COULEUR »</w:t>
-          </w:r>
-          <w:r>
-            <w:tab/>
-          </w:r>
-          <w:r>
-            <w:fldChar w:fldCharType="begin"/>
-          </w:r>
-          <w:r>
-            <w:instrText>PAGEREF _Toc20862 \h</w:instrText>
-          </w:r>
-          <w:r>
-            <w:fldChar w:fldCharType="separate"/>
-          </w:r>
-          <w:r>
-            <w:t>31</w:t>
-          </w:r>
-          <w:r>
-            <w:fldChar w:fldCharType="end"/>
-          </w:r>
-          <w:r>
-            <w:fldChar w:fldCharType="end"/>
-          </w:r>
+          <w:hyperlink w:anchor="_Toc20862">
+            <w:r>
+              <w:t xml:space="preserve">  5.1.5 La table « COULEUR »</w:t>
+            </w:r>
+            <w:r>
+              <w:tab/>
+            </w:r>
+            <w:r>
+              <w:fldChar w:fldCharType="begin"/>
+            </w:r>
+            <w:r>
+              <w:instrText>PAGEREF _Toc20862 \h</w:instrText>
+            </w:r>
+            <w:r>
+              <w:fldChar w:fldCharType="separate"/>
+            </w:r>
+            <w:r>
+              <w:t>31</w:t>
+            </w:r>
+            <w:r>
+              <w:fldChar w:fldCharType="end"/>
+            </w:r>
+          </w:hyperlink>
         </w:p>
         <w:p>
           <w:pPr>
@@ -991,7 +966,7 @@
         <w:spacing w:after="465" w:line="259" w:lineRule="auto"/>
         <w:ind w:left="-5"/>
       </w:pPr>
-      <w:bookmarkStart w:id="1" w:name="_Toc20841"/>
+      <w:bookmarkStart w:id="0" w:name="_Toc20841"/>
       <w:r>
         <w:rPr>
           <w:rFonts w:ascii="Calibri" w:eastAsia="Calibri" w:hAnsi="Calibri" w:cs="Calibri"/>
@@ -1000,7 +975,7 @@
         </w:rPr>
         <w:t>1 - Cahier des charges</w:t>
       </w:r>
-      <w:bookmarkEnd w:id="1"/>
+      <w:bookmarkEnd w:id="0"/>
     </w:p>
     <w:p>
       <w:pPr>
@@ -1063,7 +1038,7 @@
         <w:spacing w:line="259" w:lineRule="auto"/>
         <w:ind w:left="-5"/>
       </w:pPr>
-      <w:bookmarkStart w:id="2" w:name="_Toc20842"/>
+      <w:bookmarkStart w:id="1" w:name="_Toc20842"/>
       <w:r>
         <w:rPr>
           <w:rFonts w:ascii="Calibri" w:eastAsia="Calibri" w:hAnsi="Calibri" w:cs="Calibri"/>
@@ -1073,7 +1048,7 @@
         <w:lastRenderedPageBreak/>
         <w:t>2 – Maquette de présentation</w:t>
       </w:r>
-      <w:bookmarkEnd w:id="2"/>
+      <w:bookmarkEnd w:id="1"/>
     </w:p>
     <w:p>
       <w:pPr>
@@ -1130,11 +1105,11 @@
         <w:pStyle w:val="Titre1"/>
         <w:ind w:left="-5"/>
       </w:pPr>
-      <w:bookmarkStart w:id="3" w:name="_Toc20843"/>
+      <w:bookmarkStart w:id="2" w:name="_Toc20843"/>
       <w:r>
         <w:t>3 – Utilisation du programme de Gestion des vins</w:t>
       </w:r>
-      <w:bookmarkEnd w:id="3"/>
+      <w:bookmarkEnd w:id="2"/>
     </w:p>
     <w:p>
       <w:pPr>
@@ -1260,7 +1235,7 @@
         <w:spacing w:after="49" w:line="265" w:lineRule="auto"/>
         <w:ind w:left="-5"/>
       </w:pPr>
-      <w:bookmarkStart w:id="4" w:name="_Toc20844"/>
+      <w:bookmarkStart w:id="3" w:name="_Toc20844"/>
       <w:r>
         <w:rPr>
           <w:rFonts w:ascii="Calibri" w:eastAsia="Calibri" w:hAnsi="Calibri" w:cs="Calibri"/>
@@ -1270,7 +1245,7 @@
         <w:lastRenderedPageBreak/>
         <w:t>3.1 L’onglet ‘Catalogue des vins’</w:t>
       </w:r>
-      <w:bookmarkEnd w:id="4"/>
+      <w:bookmarkEnd w:id="3"/>
     </w:p>
     <w:p>
       <w:pPr>
@@ -1278,7 +1253,15 @@
         <w:ind w:left="-15" w:firstLine="710"/>
       </w:pPr>
       <w:r>
-        <w:t>En cliquant sur cette onglet on accède à l’ensemble des vins répertoriés dans cet application comme le montre la saisie d’écran ci-dessous :</w:t>
+        <w:t xml:space="preserve">En cliquant sur cette onglet on accède à l’ensemble des vins répertoriés dans </w:t>
+      </w:r>
+      <w:proofErr w:type="gramStart"/>
+      <w:r>
+        <w:t>cet application</w:t>
+      </w:r>
+      <w:proofErr w:type="gramEnd"/>
+      <w:r>
+        <w:t xml:space="preserve"> comme le montre la saisie d’écran ci-dessous :</w:t>
       </w:r>
     </w:p>
     <w:p>
@@ -1361,7 +1344,15 @@
         <w:ind w:left="-15" w:firstLine="710"/>
       </w:pPr>
       <w:r>
-        <w:t>La deuxième colonne « Nom du vin » contient le nom du vin. Ce vin sera saisie au moment de sa création dans l’application.</w:t>
+        <w:t xml:space="preserve">La deuxième colonne « Nom du vin » contient le nom du vin. Ce vin sera </w:t>
+      </w:r>
+      <w:proofErr w:type="gramStart"/>
+      <w:r>
+        <w:t>saisie</w:t>
+      </w:r>
+      <w:proofErr w:type="gramEnd"/>
+      <w:r>
+        <w:t xml:space="preserve"> au moment de sa création dans l’application.</w:t>
       </w:r>
     </w:p>
     <w:p>
@@ -1369,7 +1360,15 @@
         <w:ind w:left="-15" w:firstLine="710"/>
       </w:pPr>
       <w:r>
-        <w:t>La troisième colonne « Région » indique l’origine du vin. La région d’origine sera choisi au moment de la création du vin dans l’application.</w:t>
+        <w:t xml:space="preserve">La troisième colonne « Région » indique l’origine du vin. La région d’origine sera </w:t>
+      </w:r>
+      <w:proofErr w:type="gramStart"/>
+      <w:r>
+        <w:t>choisi</w:t>
+      </w:r>
+      <w:proofErr w:type="gramEnd"/>
+      <w:r>
+        <w:t xml:space="preserve"> au moment de la création du vin dans l’application.</w:t>
       </w:r>
     </w:p>
     <w:p>
@@ -1377,7 +1376,15 @@
         <w:ind w:left="-15" w:firstLine="710"/>
       </w:pPr>
       <w:r>
-        <w:t>La quatrième colonne « Couleur » donne le couleur du vin. Là encore, la couleur sera choisi au moment de la création du vin dans l’application.</w:t>
+        <w:t xml:space="preserve">La quatrième colonne « Couleur » donne le couleur du vin. Là encore, la couleur sera </w:t>
+      </w:r>
+      <w:proofErr w:type="gramStart"/>
+      <w:r>
+        <w:t>choisi</w:t>
+      </w:r>
+      <w:proofErr w:type="gramEnd"/>
+      <w:r>
+        <w:t xml:space="preserve"> au moment de la création du vin dans l’application.</w:t>
       </w:r>
     </w:p>
     <w:p>
@@ -1402,11 +1409,11 @@
         <w:spacing w:after="49"/>
         <w:ind w:left="-5"/>
       </w:pPr>
-      <w:bookmarkStart w:id="5" w:name="_Toc20845"/>
+      <w:bookmarkStart w:id="4" w:name="_Toc20845"/>
       <w:r>
         <w:t>3.1.1 Comment saisir un nouveau vin</w:t>
       </w:r>
-      <w:bookmarkEnd w:id="5"/>
+      <w:bookmarkEnd w:id="4"/>
     </w:p>
     <w:p>
       <w:pPr>
@@ -1789,11 +1796,19 @@
         <w:spacing w:after="524"/>
         <w:ind w:left="-5"/>
       </w:pPr>
-      <w:bookmarkStart w:id="6" w:name="_Toc20846"/>
-      <w:r>
-        <w:t>3.1.2 Comment apporter des modification sur un vin</w:t>
-      </w:r>
-      <w:bookmarkEnd w:id="6"/>
+      <w:bookmarkStart w:id="5" w:name="_Toc20846"/>
+      <w:r>
+        <w:t xml:space="preserve">3.1.2 Comment apporter </w:t>
+      </w:r>
+      <w:proofErr w:type="gramStart"/>
+      <w:r>
+        <w:t>des modification</w:t>
+      </w:r>
+      <w:proofErr w:type="gramEnd"/>
+      <w:r>
+        <w:t xml:space="preserve"> sur un vin</w:t>
+      </w:r>
+      <w:bookmarkEnd w:id="5"/>
     </w:p>
     <w:p>
       <w:pPr>
@@ -1882,8 +1897,8 @@
         </w:rPr>
         <w:drawing>
           <wp:inline distT="0" distB="0" distL="0" distR="0">
-            <wp:extent cx="5616108" cy="2697096"/>
-            <wp:effectExtent l="0" t="0" r="3810" b="8255"/>
+            <wp:extent cx="5511113" cy="2646673"/>
+            <wp:effectExtent l="0" t="0" r="0" b="1905"/>
             <wp:docPr id="10" name="Image 10" descr="C:\Users\USER\Desktop\CaveAvin\screenshots\modifModal.png"/>
             <wp:cNvGraphicFramePr>
               <a:graphicFrameLocks xmlns:a="http://schemas.openxmlformats.org/drawingml/2006/main" noChangeAspect="1"/>
@@ -1913,7 +1928,7 @@
                   <pic:spPr bwMode="auto">
                     <a:xfrm>
                       <a:off x="0" y="0"/>
-                      <a:ext cx="5704011" cy="2739311"/>
+                      <a:ext cx="5602039" cy="2690339"/>
                     </a:xfrm>
                     <a:prstGeom prst="rect">
                       <a:avLst/>
@@ -1951,9 +1966,13 @@
         <w:spacing w:after="365"/>
         <w:ind w:left="703" w:firstLine="5"/>
       </w:pPr>
-      <w:r>
-        <w:lastRenderedPageBreak/>
-        <w:t>est alors faîte.</w:t>
+      <w:proofErr w:type="gramStart"/>
+      <w:r>
+        <w:t>est</w:t>
+      </w:r>
+      <w:proofErr w:type="gramEnd"/>
+      <w:r>
+        <w:t xml:space="preserve"> alors faîte.</w:t>
       </w:r>
     </w:p>
     <w:p>
@@ -1962,11 +1981,12 @@
         <w:spacing w:after="49"/>
         <w:ind w:left="-5"/>
       </w:pPr>
-      <w:bookmarkStart w:id="7" w:name="_Toc20847"/>
-      <w:r>
+      <w:bookmarkStart w:id="6" w:name="_Toc20847"/>
+      <w:r>
+        <w:lastRenderedPageBreak/>
         <w:t>3.1.3 Comment supprimer un vin</w:t>
       </w:r>
-      <w:bookmarkEnd w:id="7"/>
+      <w:bookmarkEnd w:id="6"/>
     </w:p>
     <w:p>
       <w:pPr>
@@ -2050,12 +2070,42 @@
         <w:spacing w:after="241" w:line="259" w:lineRule="auto"/>
         <w:ind w:left="1093" w:firstLine="0"/>
       </w:pPr>
+    </w:p>
+    <w:p>
+      <w:pPr>
+        <w:ind w:left="-15" w:firstLine="710"/>
+      </w:pPr>
+      <w:r>
+        <w:t>Cliquez sur le bouton</w:t>
+      </w:r>
+      <w:proofErr w:type="gramStart"/>
+      <w:r>
+        <w:t xml:space="preserve"> «OUI</w:t>
+      </w:r>
+      <w:proofErr w:type="gramEnd"/>
+      <w:r>
+        <w:t xml:space="preserve"> ».  La suppression est alors effectuée. Si l’on ne souhaite pas effectuer la suppression il suffit de</w:t>
+      </w:r>
+      <w:r>
+        <w:t xml:space="preserve"> cliquer sur le bouton « NON</w:t>
+      </w:r>
+      <w:r>
+        <w:t xml:space="preserve"> ».</w:t>
+      </w:r>
+      <w:r>
+        <w:t xml:space="preserve"> Le message suivant apparaitra : </w:t>
+      </w:r>
+    </w:p>
+    <w:p>
+      <w:pPr>
+        <w:ind w:left="-15" w:firstLine="710"/>
+      </w:pPr>
       <w:r>
         <w:rPr>
           <w:noProof/>
         </w:rPr>
         <w:drawing>
-          <wp:inline distT="0" distB="0" distL="0" distR="0">
+          <wp:inline distT="0" distB="0" distL="0" distR="0" wp14:anchorId="65C4A9EA" wp14:editId="44B75218">
             <wp:extent cx="4871720" cy="3173730"/>
             <wp:effectExtent l="0" t="0" r="5080" b="7620"/>
             <wp:docPr id="12" name="Image 12" descr="C:\Users\USER\Desktop\CaveAvin\screenshots\deleteconfirmed.png"/>
@@ -2103,23 +2153,6 @@
           </wp:inline>
         </w:drawing>
       </w:r>
-    </w:p>
-    <w:p>
-      <w:pPr>
-        <w:ind w:left="-15" w:firstLine="710"/>
-      </w:pPr>
-      <w:r>
-        <w:t>Cliquez sur le bouton «OUI</w:t>
-      </w:r>
-      <w:r>
-        <w:t xml:space="preserve"> ».  La suppression est alors effectuée. Si l’on ne souhaite pas effectuer la suppression il suffit de</w:t>
-      </w:r>
-      <w:r>
-        <w:t xml:space="preserve"> cliquer sur le bouton « NON</w:t>
-      </w:r>
-      <w:r>
-        <w:t xml:space="preserve"> ».</w:t>
-      </w:r>
       <w:r>
         <w:br w:type="page"/>
       </w:r>
@@ -2130,7 +2163,7 @@
         <w:spacing w:after="504" w:line="265" w:lineRule="auto"/>
         <w:ind w:left="-5"/>
       </w:pPr>
-      <w:bookmarkStart w:id="8" w:name="_Toc20848"/>
+      <w:bookmarkStart w:id="7" w:name="_Toc20848"/>
       <w:r>
         <w:rPr>
           <w:rFonts w:ascii="Calibri" w:eastAsia="Calibri" w:hAnsi="Calibri" w:cs="Calibri"/>
@@ -2140,7 +2173,7 @@
         <w:lastRenderedPageBreak/>
         <w:t>3.2 L’onglet ‘</w:t>
       </w:r>
-      <w:bookmarkEnd w:id="8"/>
+      <w:bookmarkEnd w:id="7"/>
       <w:r>
         <w:rPr>
           <w:rFonts w:ascii="Calibri" w:eastAsia="Calibri" w:hAnsi="Calibri" w:cs="Calibri"/>
@@ -2163,7 +2196,13 @@
         <w:ind w:left="-5"/>
       </w:pPr>
       <w:r>
-        <w:t>Pour cela il est nécessaire d’aller sur l’onglet ‘Gestion des tables de référence’ présent dans la barre de navigation.</w:t>
+        <w:t xml:space="preserve">Pour cela il est nécessaire d’aller sur l’onglet </w:t>
+      </w:r>
+      <w:r>
+        <w:t>‘Autres gestionnaires</w:t>
+      </w:r>
+      <w:r>
+        <w:t>’ présent dans la barre de navigation.</w:t>
       </w:r>
     </w:p>
     <w:p>
@@ -2240,11 +2279,11 @@
         <w:spacing w:after="512"/>
         <w:ind w:left="705"/>
       </w:pPr>
-      <w:bookmarkStart w:id="9" w:name="_Toc20849"/>
+      <w:bookmarkStart w:id="8" w:name="_Toc20849"/>
       <w:r>
         <w:t>3.2.1 Gestion du tableau ‘Pays’</w:t>
       </w:r>
-      <w:bookmarkEnd w:id="9"/>
+      <w:bookmarkEnd w:id="8"/>
     </w:p>
     <w:p>
       <w:pPr>
@@ -2257,24 +2296,23 @@
     </w:p>
     <w:p>
       <w:pPr>
-        <w:spacing w:after="0" w:line="259" w:lineRule="auto"/>
-        <w:ind w:left="2913" w:firstLine="0"/>
-      </w:pPr>
-      <w:r>
-        <w:rPr>
-          <w:noProof/>
-        </w:rPr>
+        <w:spacing w:after="361"/>
+        <w:ind w:left="-15" w:firstLine="710"/>
+      </w:pPr>
+      <w:r>
         <w:drawing>
-          <wp:inline distT="0" distB="0" distL="0" distR="0">
-            <wp:extent cx="1908810" cy="1565910"/>
-            <wp:effectExtent l="0" t="0" r="0" b="0"/>
-            <wp:docPr id="602" name="Picture 602"/>
-            <wp:cNvGraphicFramePr/>
+          <wp:inline distT="0" distB="0" distL="0" distR="0" wp14:anchorId="642A61A3" wp14:editId="48F08F98">
+            <wp:extent cx="1748481" cy="1309370"/>
+            <wp:effectExtent l="0" t="0" r="4445" b="5080"/>
+            <wp:docPr id="18" name="Image 18"/>
+            <wp:cNvGraphicFramePr>
+              <a:graphicFrameLocks xmlns:a="http://schemas.openxmlformats.org/drawingml/2006/main" noChangeAspect="1"/>
+            </wp:cNvGraphicFramePr>
             <a:graphic xmlns:a="http://schemas.openxmlformats.org/drawingml/2006/main">
               <a:graphicData uri="http://schemas.openxmlformats.org/drawingml/2006/picture">
                 <pic:pic xmlns:pic="http://schemas.openxmlformats.org/drawingml/2006/picture">
                   <pic:nvPicPr>
-                    <pic:cNvPr id="602" name="Picture 602"/>
+                    <pic:cNvPr id="1" name=""/>
                     <pic:cNvPicPr/>
                   </pic:nvPicPr>
                   <pic:blipFill>
@@ -2286,7 +2324,7 @@
                   <pic:spPr>
                     <a:xfrm>
                       <a:off x="0" y="0"/>
-                      <a:ext cx="1908810" cy="1565910"/>
+                      <a:ext cx="1763316" cy="1320479"/>
                     </a:xfrm>
                     <a:prstGeom prst="rect">
                       <a:avLst/>
@@ -2301,6 +2339,12 @@
     </w:p>
     <w:p>
       <w:pPr>
+        <w:spacing w:after="0" w:line="259" w:lineRule="auto"/>
+        <w:ind w:left="2913" w:firstLine="0"/>
+      </w:pPr>
+    </w:p>
+    <w:p>
+      <w:pPr>
         <w:spacing w:after="8"/>
         <w:ind w:left="-15" w:firstLine="710"/>
       </w:pPr>
@@ -2331,7 +2375,9 @@
         <w:spacing w:line="259" w:lineRule="auto"/>
         <w:ind w:left="3256" w:firstLine="0"/>
       </w:pPr>
-      <w:bookmarkStart w:id="10" w:name="_Toc20854"/>
+      <w:bookmarkStart w:id="9" w:name="_Toc20854"/>
+      <w:bookmarkStart w:id="10" w:name="_GoBack"/>
+      <w:bookmarkEnd w:id="10"/>
       <w:r>
         <w:rPr>
           <w:rFonts w:ascii="Calibri" w:eastAsia="Calibri" w:hAnsi="Calibri" w:cs="Calibri"/>
@@ -2342,7 +2388,7 @@
         <w:lastRenderedPageBreak/>
         <w:t xml:space="preserve"> DOSSIER TECHNIQUE </w:t>
       </w:r>
-      <w:bookmarkEnd w:id="10"/>
+      <w:bookmarkEnd w:id="9"/>
     </w:p>
     <w:p>
       <w:pPr>
@@ -2679,7 +2725,15 @@
         <w:ind w:left="720"/>
       </w:pPr>
       <w:r>
-        <w:t>Le M.C.D. va mettre en évidence les relations existantes entrent les différentes entités.</w:t>
+        <w:t xml:space="preserve">Le M.C.D. va mettre en évidence les relations existantes </w:t>
+      </w:r>
+      <w:proofErr w:type="spellStart"/>
+      <w:r>
+        <w:t>entrent</w:t>
+      </w:r>
+      <w:proofErr w:type="spellEnd"/>
+      <w:r>
+        <w:t xml:space="preserve"> les différentes entités.</w:t>
       </w:r>
     </w:p>
     <w:p>
@@ -2782,7 +2836,15 @@
         <w:ind w:left="-15" w:firstLine="710"/>
       </w:pPr>
       <w:r>
-        <w:t>Les tables seront consultées à partir d’une API (Application Programming Interface ou Interface de programmation d’application en français).</w:t>
+        <w:t xml:space="preserve">Les tables seront consultées à partir d’une API (Application </w:t>
+      </w:r>
+      <w:proofErr w:type="spellStart"/>
+      <w:r>
+        <w:t>Programming</w:t>
+      </w:r>
+      <w:proofErr w:type="spellEnd"/>
+      <w:r>
+        <w:t xml:space="preserve"> Interface ou Interface de programmation d’application en français).</w:t>
       </w:r>
     </w:p>
     <w:p>
@@ -2818,8 +2880,13 @@
         </w:numPr>
         <w:ind w:hanging="128"/>
       </w:pPr>
-      <w:r>
-        <w:t>les API SOAP (Simple Object Access Protocol).</w:t>
+      <w:proofErr w:type="gramStart"/>
+      <w:r>
+        <w:t>les</w:t>
+      </w:r>
+      <w:proofErr w:type="gramEnd"/>
+      <w:r>
+        <w:t xml:space="preserve"> API SOAP (Simple Object Access Protocol).</w:t>
       </w:r>
     </w:p>
     <w:p>
@@ -2847,16 +2914,34 @@
         </w:numPr>
         <w:ind w:hanging="128"/>
       </w:pPr>
-      <w:r>
-        <w:t>les API REST (Representationnal State Transfert).</w:t>
+      <w:proofErr w:type="gramStart"/>
+      <w:r>
+        <w:t>les</w:t>
+      </w:r>
+      <w:proofErr w:type="gramEnd"/>
+      <w:r>
+        <w:t xml:space="preserve"> API REST (</w:t>
+      </w:r>
+      <w:proofErr w:type="spellStart"/>
+      <w:r>
+        <w:t>Representationnal</w:t>
+      </w:r>
+      <w:proofErr w:type="spellEnd"/>
+      <w:r>
+        <w:t xml:space="preserve"> State Transfert).</w:t>
       </w:r>
     </w:p>
     <w:p>
       <w:pPr>
         <w:ind w:left="720"/>
       </w:pPr>
-      <w:r>
-        <w:t xml:space="preserve">les </w:t>
+      <w:proofErr w:type="gramStart"/>
+      <w:r>
+        <w:t>les</w:t>
+      </w:r>
+      <w:proofErr w:type="gramEnd"/>
+      <w:r>
+        <w:t xml:space="preserve"> </w:t>
       </w:r>
       <w:r>
         <w:rPr>
@@ -2865,7 +2950,15 @@
         <w:t>APIs</w:t>
       </w:r>
       <w:r>
-        <w:t xml:space="preserve"> basés sur l'architecture REST, appelés API RESTful, sont beaucoup plus flexibles et rapides que celles utilisant le protocole SOAP. </w:t>
+        <w:t xml:space="preserve"> basés sur l'architecture REST, appelés API </w:t>
+      </w:r>
+      <w:proofErr w:type="spellStart"/>
+      <w:r>
+        <w:t>RESTful</w:t>
+      </w:r>
+      <w:proofErr w:type="spellEnd"/>
+      <w:r>
+        <w:t xml:space="preserve">, sont beaucoup plus flexibles et rapides que celles utilisant le protocole SOAP. </w:t>
       </w:r>
     </w:p>
     <w:p>
@@ -2882,7 +2975,23 @@
         <w:ind w:left="-15" w:firstLine="710"/>
       </w:pPr>
       <w:r>
-        <w:t>Comme le montre le schéma ci-dessous un client va faire des requêtes AJAX (Asynchronous JavaSripts And XML) de type « GET/POST/PUT et DELETE » à l’API qui va consulter la « BDD » (base de données). La BBD retourn</w:t>
+        <w:t>Comme le montre le schéma ci-dessous un client va faire des requêtes AJAX (</w:t>
+      </w:r>
+      <w:proofErr w:type="spellStart"/>
+      <w:r>
+        <w:t>Asynchronous</w:t>
+      </w:r>
+      <w:proofErr w:type="spellEnd"/>
+      <w:r>
+        <w:t xml:space="preserve"> </w:t>
+      </w:r>
+      <w:proofErr w:type="spellStart"/>
+      <w:r>
+        <w:t>JavaSripts</w:t>
+      </w:r>
+      <w:proofErr w:type="spellEnd"/>
+      <w:r>
+        <w:t xml:space="preserve"> And XML) de type « GET/POST/PUT et DELETE » à l’API qui va consulter la « BDD » (base de données). La BBD retourn</w:t>
       </w:r>
       <w:r>
         <w:t>era la réponse à l’API qui à son</w:t>
@@ -2973,7 +3082,28 @@
         <w:ind w:left="-5"/>
       </w:pPr>
       <w:r>
-        <w:t>En règle générale, on appel « CRUD » (Create Read Update Delete)  l’ensemble de l’utilisation des syntaxes GET/POST/PUT/DELEDE.</w:t>
+        <w:t>En règle générale, on appel « CRUD » (</w:t>
+      </w:r>
+      <w:proofErr w:type="spellStart"/>
+      <w:r>
+        <w:t>Create</w:t>
+      </w:r>
+      <w:proofErr w:type="spellEnd"/>
+      <w:r>
+        <w:t xml:space="preserve"> Read Update </w:t>
+      </w:r>
+      <w:proofErr w:type="spellStart"/>
+      <w:proofErr w:type="gramStart"/>
+      <w:r>
+        <w:t>Delete</w:t>
+      </w:r>
+      <w:proofErr w:type="spellEnd"/>
+      <w:r>
+        <w:t>)  l’ensemble</w:t>
+      </w:r>
+      <w:proofErr w:type="gramEnd"/>
+      <w:r>
+        <w:t xml:space="preserve"> de l’utilisation des syntaxes GET/POST/PUT/DELEDE.</w:t>
       </w:r>
     </w:p>
     <w:p>
@@ -2983,11 +3113,19 @@
           <w:lang w:val="en-US"/>
         </w:rPr>
       </w:pPr>
+      <w:proofErr w:type="gramStart"/>
       <w:r>
         <w:rPr>
           <w:lang w:val="en-US"/>
         </w:rPr>
-        <w:t>Create : POST</w:t>
+        <w:t>Create :</w:t>
+      </w:r>
+      <w:proofErr w:type="gramEnd"/>
+      <w:r>
+        <w:rPr>
+          <w:lang w:val="en-US"/>
+        </w:rPr>
+        <w:t xml:space="preserve"> POST</w:t>
       </w:r>
     </w:p>
     <w:p>
@@ -2997,11 +3135,19 @@
           <w:lang w:val="en-US"/>
         </w:rPr>
       </w:pPr>
+      <w:proofErr w:type="gramStart"/>
       <w:r>
         <w:rPr>
           <w:lang w:val="en-US"/>
         </w:rPr>
-        <w:t>Read : GET</w:t>
+        <w:t>Read :</w:t>
+      </w:r>
+      <w:proofErr w:type="gramEnd"/>
+      <w:r>
+        <w:rPr>
+          <w:lang w:val="en-US"/>
+        </w:rPr>
+        <w:t xml:space="preserve"> GET</w:t>
       </w:r>
     </w:p>
     <w:p>
@@ -3011,19 +3157,32 @@
           <w:lang w:val="en-US"/>
         </w:rPr>
       </w:pPr>
+      <w:proofErr w:type="gramStart"/>
       <w:r>
         <w:rPr>
           <w:lang w:val="en-US"/>
         </w:rPr>
-        <w:t>Update : PUT</w:t>
+        <w:t>Update :</w:t>
+      </w:r>
+      <w:proofErr w:type="gramEnd"/>
+      <w:r>
+        <w:rPr>
+          <w:lang w:val="en-US"/>
+        </w:rPr>
+        <w:t xml:space="preserve"> PUT</w:t>
       </w:r>
     </w:p>
     <w:p>
       <w:pPr>
         <w:ind w:left="-5"/>
       </w:pPr>
-      <w:r>
-        <w:t>Delete : DELETE</w:t>
+      <w:proofErr w:type="spellStart"/>
+      <w:r>
+        <w:t>Delete</w:t>
+      </w:r>
+      <w:proofErr w:type="spellEnd"/>
+      <w:r>
+        <w:t xml:space="preserve"> : DELETE</w:t>
       </w:r>
     </w:p>
     <w:p>
@@ -3405,7 +3564,15 @@
         <w:ind w:left="-5"/>
       </w:pPr>
       <w:r>
-        <w:t>Pour consulter la table ‘REGION’  on renseignera l’url suivante :</w:t>
+        <w:t>Pour consulter la table ‘REGION</w:t>
+      </w:r>
+      <w:proofErr w:type="gramStart"/>
+      <w:r>
+        <w:t>’  on</w:t>
+      </w:r>
+      <w:proofErr w:type="gramEnd"/>
+      <w:r>
+        <w:t xml:space="preserve"> renseignera l’url suivante :</w:t>
       </w:r>
     </w:p>
     <w:p>
@@ -3428,7 +3595,15 @@
         <w:ind w:left="-5"/>
       </w:pPr>
       <w:r>
-        <w:t>Pour consulter la table ‘APPELLATION’  on renseignera l’url suivante :</w:t>
+        <w:t>Pour consulter la table ‘APPELLATION</w:t>
+      </w:r>
+      <w:proofErr w:type="gramStart"/>
+      <w:r>
+        <w:t>’  on</w:t>
+      </w:r>
+      <w:proofErr w:type="gramEnd"/>
+      <w:r>
+        <w:t xml:space="preserve"> renseignera l’url suivante :</w:t>
       </w:r>
     </w:p>
     <w:p>
@@ -3451,7 +3626,15 @@
         <w:ind w:left="-5"/>
       </w:pPr>
       <w:r>
-        <w:t>Pour consulter la table ‘COULEUR’  on renseignera l’url suivante :</w:t>
+        <w:t>Pour consulter la table ‘COULEUR</w:t>
+      </w:r>
+      <w:proofErr w:type="gramStart"/>
+      <w:r>
+        <w:t>’  on</w:t>
+      </w:r>
+      <w:proofErr w:type="gramEnd"/>
+      <w:r>
+        <w:t xml:space="preserve"> renseignera l’url suivante :</w:t>
       </w:r>
     </w:p>
     <w:p>
@@ -3474,7 +3657,15 @@
         <w:ind w:left="-5"/>
       </w:pPr>
       <w:r>
-        <w:t>Pour consulter la table ‘VIN’  on renseignera l’url suivante :</w:t>
+        <w:t>Pour consulter la table ‘VIN</w:t>
+      </w:r>
+      <w:proofErr w:type="gramStart"/>
+      <w:r>
+        <w:t>’  on</w:t>
+      </w:r>
+      <w:proofErr w:type="gramEnd"/>
+      <w:r>
+        <w:t xml:space="preserve"> renseignera l’url suivante :</w:t>
       </w:r>
     </w:p>
     <w:p>
@@ -3814,9 +4005,11 @@
                                 <w:spacing w:after="160" w:line="259" w:lineRule="auto"/>
                                 <w:ind w:left="0" w:firstLine="0"/>
                               </w:pPr>
+                              <w:proofErr w:type="gramStart"/>
                               <w:r>
                                 <w:t>tableur</w:t>
                               </w:r>
+                              <w:proofErr w:type="gramEnd"/>
                             </w:p>
                           </w:txbxContent>
                         </wps:txbx>
@@ -4111,7 +4304,47 @@
         </w:r>
       </w:hyperlink>
       <w:r>
-        <w:t>On notera que l’on à simplement rajouter &amp;order=CODEVIN,asc asc = tri ascendant desc = tri descendant</w:t>
+        <w:t xml:space="preserve">On notera que l’on </w:t>
+      </w:r>
+      <w:proofErr w:type="spellStart"/>
+      <w:r>
+        <w:t>à</w:t>
+      </w:r>
+      <w:proofErr w:type="spellEnd"/>
+      <w:r>
+        <w:t xml:space="preserve"> simplement rajouter &amp;</w:t>
+      </w:r>
+      <w:proofErr w:type="spellStart"/>
+      <w:r>
+        <w:t>order</w:t>
+      </w:r>
+      <w:proofErr w:type="spellEnd"/>
+      <w:r>
+        <w:t>=</w:t>
+      </w:r>
+      <w:proofErr w:type="spellStart"/>
+      <w:r>
+        <w:t>CODEVIN,asc</w:t>
+      </w:r>
+      <w:proofErr w:type="spellEnd"/>
+      <w:r>
+        <w:t xml:space="preserve"> </w:t>
+      </w:r>
+      <w:proofErr w:type="spellStart"/>
+      <w:r>
+        <w:t>asc</w:t>
+      </w:r>
+      <w:proofErr w:type="spellEnd"/>
+      <w:r>
+        <w:t xml:space="preserve"> = tri ascendant </w:t>
+      </w:r>
+      <w:proofErr w:type="spellStart"/>
+      <w:r>
+        <w:t>desc</w:t>
+      </w:r>
+      <w:proofErr w:type="spellEnd"/>
+      <w:r>
+        <w:t xml:space="preserve"> = tri descendant</w:t>
       </w:r>
     </w:p>
     <w:p>
@@ -5056,7 +5289,23 @@
         <w:ind w:left="-15" w:firstLine="710"/>
       </w:pPr>
       <w:r>
-        <w:t>Chaque table est constituée d’une clé primaire ou « pk » (primary key). Par exemple, la clé primaire ou « pk » de la table ‘PAYS’ est ‘CODEPAYS’.  La clé primaire ou « pk » de la table ‘REGION’ est ‘CODEREGION’.  La clé primaire ou « pk » de la table ‘VIN’ est ‘CODEVIN’. Et ainsi de suite pour chacune des tables (cf chapitre 3 ‘Schéma de la base de données’).</w:t>
+        <w:t>Chaque table est constituée d’une clé primaire ou « pk » (</w:t>
+      </w:r>
+      <w:proofErr w:type="spellStart"/>
+      <w:r>
+        <w:t>primary</w:t>
+      </w:r>
+      <w:proofErr w:type="spellEnd"/>
+      <w:r>
+        <w:t xml:space="preserve"> key). Par exemple, la clé primaire ou « pk » de la table ‘PAYS’ est ‘CODEPAYS’.  La clé primaire ou « pk » de la table ‘REGION’ est ‘CODEREGION’.  La clé primaire ou « pk » de la table ‘VIN’ est ‘CODEVIN’. Et ainsi de suite pour chacune des tables (</w:t>
+      </w:r>
+      <w:proofErr w:type="spellStart"/>
+      <w:r>
+        <w:t>cf</w:t>
+      </w:r>
+      <w:proofErr w:type="spellEnd"/>
+      <w:r>
+        <w:t xml:space="preserve"> chapitre 3 ‘Schéma de la base de données’).</w:t>
       </w:r>
     </w:p>
     <w:p>
@@ -5072,7 +5321,31 @@
         <w:ind w:left="-15" w:firstLine="710"/>
       </w:pPr>
       <w:r>
-        <w:t>D’autres tables comme « REGION » possèdent une clé primaire « pk » et une clé étrangère « fk » (foreign key). Pour la table « REGION » la clé primaire « pk » est « CODEREGION » et la clé étrangère « fk » est « CODEPAYS ».</w:t>
+        <w:t xml:space="preserve">D’autres tables comme « REGION » possèdent une clé primaire « pk » et une clé étrangère « </w:t>
+      </w:r>
+      <w:proofErr w:type="spellStart"/>
+      <w:r>
+        <w:t>fk</w:t>
+      </w:r>
+      <w:proofErr w:type="spellEnd"/>
+      <w:r>
+        <w:t xml:space="preserve"> » (</w:t>
+      </w:r>
+      <w:proofErr w:type="spellStart"/>
+      <w:r>
+        <w:t>foreign</w:t>
+      </w:r>
+      <w:proofErr w:type="spellEnd"/>
+      <w:r>
+        <w:t xml:space="preserve"> key). Pour la table « REGION » la clé primaire « pk » est « CODEREGION » et la clé étrangère « </w:t>
+      </w:r>
+      <w:proofErr w:type="spellStart"/>
+      <w:r>
+        <w:t>fk</w:t>
+      </w:r>
+      <w:proofErr w:type="spellEnd"/>
+      <w:r>
+        <w:t xml:space="preserve"> » est « CODEPAYS ».</w:t>
       </w:r>
     </w:p>
     <w:p>
@@ -5081,7 +5354,31 @@
       </w:pPr>
       <w:r>
         <w:lastRenderedPageBreak/>
-        <w:t>Enfin, certaines tables, comme la table « VIN » possèdent une clé primaire « pk » et plusieurs clés étrangères « fk ». Pour la table «VIN » la clé primaire « pk » est « CODEVIN » et les clés étrangères « fk » sont « CODEREGION », « CODECOULEUR » et « CODEAPPELLATION ».</w:t>
+        <w:t xml:space="preserve">Enfin, certaines tables, comme la table « VIN » possèdent une clé primaire « pk » et plusieurs clés étrangères « </w:t>
+      </w:r>
+      <w:proofErr w:type="spellStart"/>
+      <w:r>
+        <w:t>fk</w:t>
+      </w:r>
+      <w:proofErr w:type="spellEnd"/>
+      <w:r>
+        <w:t xml:space="preserve"> ». Pour la table</w:t>
+      </w:r>
+      <w:proofErr w:type="gramStart"/>
+      <w:r>
+        <w:t xml:space="preserve"> «VIN</w:t>
+      </w:r>
+      <w:proofErr w:type="gramEnd"/>
+      <w:r>
+        <w:t xml:space="preserve"> » la clé primaire « pk » est « CODEVIN » et les clés étrangères « </w:t>
+      </w:r>
+      <w:proofErr w:type="spellStart"/>
+      <w:r>
+        <w:t>fk</w:t>
+      </w:r>
+      <w:proofErr w:type="spellEnd"/>
+      <w:r>
+        <w:t xml:space="preserve"> » sont « CODEREGION », « CODECOULEUR » et « CODEAPPELLATION ».</w:t>
       </w:r>
     </w:p>
     <w:p>
@@ -5089,7 +5386,15 @@
         <w:ind w:left="720"/>
       </w:pPr>
       <w:r>
-        <w:t>En quoi consiste une clé étrangère « fk » ?</w:t>
+        <w:t xml:space="preserve">En quoi consiste une clé étrangère « </w:t>
+      </w:r>
+      <w:proofErr w:type="spellStart"/>
+      <w:r>
+        <w:t>fk</w:t>
+      </w:r>
+      <w:proofErr w:type="spellEnd"/>
+      <w:r>
+        <w:t xml:space="preserve"> » ?</w:t>
       </w:r>
     </w:p>
     <w:p>
@@ -5420,10 +5725,18 @@
         <w:t>ifférents liens nécessaires à</w:t>
       </w:r>
       <w:r>
-        <w:t xml:space="preserve"> leurs</w:t>
-      </w:r>
-      <w:r>
-        <w:t xml:space="preserve"> fonctionnement. Le lien ci</w:t>
+        <w:t xml:space="preserve"> </w:t>
+      </w:r>
+      <w:proofErr w:type="gramStart"/>
+      <w:r>
+        <w:t>leurs</w:t>
+      </w:r>
+      <w:r>
+        <w:t xml:space="preserve"> fonctionnement</w:t>
+      </w:r>
+      <w:proofErr w:type="gramEnd"/>
+      <w:r>
+        <w:t>. Le lien ci</w:t>
       </w:r>
       <w:r>
         <w:t xml:space="preserve">-     </w:t>
@@ -5536,7 +5849,23 @@
         <w:ind w:left="-15" w:firstLine="710"/>
       </w:pPr>
       <w:r>
-        <w:t>Le lien ci-dessous permet la gestion de la librairie Jquery pour les syntaxes écrites en Jquery présentes dans le programme.</w:t>
+        <w:t xml:space="preserve">Le lien ci-dessous permet la gestion de la librairie </w:t>
+      </w:r>
+      <w:proofErr w:type="spellStart"/>
+      <w:r>
+        <w:t>Jquery</w:t>
+      </w:r>
+      <w:proofErr w:type="spellEnd"/>
+      <w:r>
+        <w:t xml:space="preserve"> pour les syntaxes écrites en </w:t>
+      </w:r>
+      <w:proofErr w:type="spellStart"/>
+      <w:r>
+        <w:t>Jquery</w:t>
+      </w:r>
+      <w:proofErr w:type="spellEnd"/>
+      <w:r>
+        <w:t xml:space="preserve"> présentes dans le programme.</w:t>
       </w:r>
     </w:p>
     <w:p>
@@ -5592,7 +5921,15 @@
         <w:t>Le lien ci-dessou</w:t>
       </w:r>
       <w:r>
-        <w:t>s permet la gestion d’alertes en utilisant la bibliothèque « sweetAlert »</w:t>
+        <w:t>s permet la gestion d’alertes en utilisant la bibliothèque « </w:t>
+      </w:r>
+      <w:proofErr w:type="spellStart"/>
+      <w:r>
+        <w:t>sweetAlert</w:t>
+      </w:r>
+      <w:proofErr w:type="spellEnd"/>
+      <w:r>
+        <w:t> »</w:t>
       </w:r>
       <w:r>
         <w:t xml:space="preserve"> dans le programme.</w:t>
@@ -5650,8 +5987,21 @@
         <w:ind w:left="-5"/>
       </w:pPr>
       <w:r>
-        <w:t>Les liens ci-dessous permettent l’utilisation de Boostrap afin d’améliorer la présentation des pages html dans le programme, ainsi que la possibilité de le rendre web responsive .</w:t>
-      </w:r>
+        <w:t xml:space="preserve">Les liens ci-dessous permettent l’utilisation de </w:t>
+      </w:r>
+      <w:proofErr w:type="spellStart"/>
+      <w:r>
+        <w:t>Boostrap</w:t>
+      </w:r>
+      <w:proofErr w:type="spellEnd"/>
+      <w:r>
+        <w:t xml:space="preserve"> afin d’améliorer la présentation des pages html dans le programme, ainsi que la possibilité de le rendre web </w:t>
+      </w:r>
+      <w:proofErr w:type="gramStart"/>
+      <w:r>
+        <w:t>responsive .</w:t>
+      </w:r>
+      <w:proofErr w:type="gramEnd"/>
     </w:p>
     <w:p>
       <w:pPr>
@@ -5984,7 +6334,15 @@
         <w:ind w:left="1436" w:firstLine="0"/>
       </w:pPr>
       <w:r>
-        <w:t>C’est comme cela que j’ai accès à ma variable constante « urlApiVins » dans mon programme principal (vins.js)</w:t>
+        <w:t>C’est comme cela que j’ai accès à ma variable constante « </w:t>
+      </w:r>
+      <w:proofErr w:type="spellStart"/>
+      <w:r>
+        <w:t>urlApiVins</w:t>
+      </w:r>
+      <w:proofErr w:type="spellEnd"/>
+      <w:r>
+        <w:t> » dans mon programme principal (vins.js)</w:t>
       </w:r>
       <w:r>
         <w:t>.</w:t>
@@ -6006,7 +6364,23 @@
       </w:pPr>
       <w:r>
         <w:lastRenderedPageBreak/>
-        <w:t xml:space="preserve">Dans ce cas, dans ma fonction « getWines », je vais simplement avoir besoin d’appeler la constante « urlApiVins » : </w:t>
+        <w:t>Dans ce cas, dans ma fonction « </w:t>
+      </w:r>
+      <w:proofErr w:type="spellStart"/>
+      <w:r>
+        <w:t>getWines</w:t>
+      </w:r>
+      <w:proofErr w:type="spellEnd"/>
+      <w:r>
+        <w:t> », je vais simplement avoir besoin d’appeler la constante « </w:t>
+      </w:r>
+      <w:proofErr w:type="spellStart"/>
+      <w:r>
+        <w:t>urlApiVins</w:t>
+      </w:r>
+      <w:proofErr w:type="spellEnd"/>
+      <w:r>
+        <w:t xml:space="preserve"> » : </w:t>
       </w:r>
       <w:r>
         <w:rPr>
@@ -6061,7 +6435,15 @@
         <w:ind w:left="1436" w:firstLine="0"/>
       </w:pPr>
       <w:r>
-        <w:t xml:space="preserve">Je mets les données que me retourne l’api dans une variable globale « wines » </w:t>
+        <w:t>Je mets les données que me retourne l’api dans une variable globale « </w:t>
+      </w:r>
+      <w:proofErr w:type="spellStart"/>
+      <w:r>
+        <w:t>wines</w:t>
+      </w:r>
+      <w:proofErr w:type="spellEnd"/>
+      <w:r>
+        <w:t xml:space="preserve"> » </w:t>
       </w:r>
     </w:p>
     <w:p>
@@ -6070,7 +6452,15 @@
         <w:ind w:left="1436" w:firstLine="0"/>
       </w:pPr>
       <w:r>
-        <w:t xml:space="preserve">Ma fonction « display() » va ainsi pouvoir récupérer les données et les traiter </w:t>
+        <w:t>Ma fonction « </w:t>
+      </w:r>
+      <w:proofErr w:type="gramStart"/>
+      <w:r>
+        <w:t>display(</w:t>
+      </w:r>
+      <w:proofErr w:type="gramEnd"/>
+      <w:r>
+        <w:t xml:space="preserve">) » va ainsi pouvoir récupérer les données et les traiter </w:t>
       </w:r>
       <w:r>
         <w:t xml:space="preserve">afin de les </w:t>
@@ -6269,7 +6659,31 @@
         <w:t xml:space="preserve">.js’ permet d’avoir pour chaque page html la même présentation. Ainsi, plutôt que de </w:t>
       </w:r>
       <w:r>
-        <w:t xml:space="preserve">recréer plusieurs fichier init pour chaque api différente, on créer un seul fichier init_api contenant toute les adresses des api. </w:t>
+        <w:t xml:space="preserve">recréer plusieurs fichier </w:t>
+      </w:r>
+      <w:proofErr w:type="spellStart"/>
+      <w:r>
+        <w:t>init</w:t>
+      </w:r>
+      <w:proofErr w:type="spellEnd"/>
+      <w:r>
+        <w:t xml:space="preserve"> pour chaque api différente, on créer un seul fichier </w:t>
+      </w:r>
+      <w:proofErr w:type="spellStart"/>
+      <w:r>
+        <w:t>init_api</w:t>
+      </w:r>
+      <w:proofErr w:type="spellEnd"/>
+      <w:r>
+        <w:t xml:space="preserve"> contenant toute les adresses </w:t>
+      </w:r>
+      <w:proofErr w:type="gramStart"/>
+      <w:r>
+        <w:t>des api</w:t>
+      </w:r>
+      <w:proofErr w:type="gramEnd"/>
+      <w:r>
+        <w:t xml:space="preserve">. </w:t>
       </w:r>
     </w:p>
     <w:p>
@@ -6831,12 +7245,30 @@
                                 <w:spacing w:after="160" w:line="259" w:lineRule="auto"/>
                                 <w:ind w:left="0" w:firstLine="0"/>
                               </w:pPr>
+                              <w:proofErr w:type="spellStart"/>
+                              <w:proofErr w:type="gramStart"/>
                               <w:r>
                                 <w:rPr>
                                   <w:rFonts w:ascii="Times New Roman" w:eastAsia="Times New Roman" w:hAnsi="Times New Roman" w:cs="Times New Roman"/>
                                   <w:w w:val="99"/>
                                 </w:rPr>
-                                <w:t>getWines()</w:t>
+                                <w:t>getWines</w:t>
+                              </w:r>
+                              <w:proofErr w:type="spellEnd"/>
+                              <w:r>
+                                <w:rPr>
+                                  <w:rFonts w:ascii="Times New Roman" w:eastAsia="Times New Roman" w:hAnsi="Times New Roman" w:cs="Times New Roman"/>
+                                  <w:w w:val="99"/>
+                                </w:rPr>
+                                <w:t>(</w:t>
+                              </w:r>
+                              <w:proofErr w:type="gramEnd"/>
+                              <w:r>
+                                <w:rPr>
+                                  <w:rFonts w:ascii="Times New Roman" w:eastAsia="Times New Roman" w:hAnsi="Times New Roman" w:cs="Times New Roman"/>
+                                  <w:w w:val="99"/>
+                                </w:rPr>
+                                <w:t>)</w:t>
                               </w:r>
                               <w:r>
                                 <w:rPr>
@@ -9177,7 +9609,7 @@
       <w:rPr>
         <w:noProof/>
       </w:rPr>
-      <w:t>4</w:t>
+      <w:t>10</w:t>
     </w:r>
     <w:r>
       <w:fldChar w:fldCharType="end"/>
@@ -9185,27 +9617,14 @@
     <w:r>
       <w:t>/</w:t>
     </w:r>
-    <w:r>
-      <w:fldChar w:fldCharType="begin"/>
-    </w:r>
-    <w:r>
-      <w:instrText xml:space="preserve"> NUMPAGES   \* MERGEFORMAT </w:instrText>
-    </w:r>
-    <w:r>
-      <w:fldChar w:fldCharType="separate"/>
-    </w:r>
-    <w:r>
-      <w:rPr>
-        <w:noProof/>
-      </w:rPr>
-      <w:t>30</w:t>
-    </w:r>
-    <w:r>
-      <w:rPr>
-        <w:noProof/>
-      </w:rPr>
-      <w:fldChar w:fldCharType="end"/>
-    </w:r>
+    <w:fldSimple w:instr=" NUMPAGES   \* MERGEFORMAT ">
+      <w:r>
+        <w:rPr>
+          <w:noProof/>
+        </w:rPr>
+        <w:t>30</w:t>
+      </w:r>
+    </w:fldSimple>
   </w:p>
 </w:ftr>
 </file>
@@ -9342,7 +9761,7 @@
       <w:rPr>
         <w:noProof/>
       </w:rPr>
-      <w:t>3</w:t>
+      <w:t>9</w:t>
     </w:r>
     <w:r>
       <w:fldChar w:fldCharType="end"/>
@@ -9350,27 +9769,14 @@
     <w:r>
       <w:t>/</w:t>
     </w:r>
-    <w:r>
-      <w:fldChar w:fldCharType="begin"/>
-    </w:r>
-    <w:r>
-      <w:instrText xml:space="preserve"> NUMPAGES   \* MERGEFORMAT </w:instrText>
-    </w:r>
-    <w:r>
-      <w:fldChar w:fldCharType="separate"/>
-    </w:r>
-    <w:r>
-      <w:rPr>
-        <w:noProof/>
-      </w:rPr>
-      <w:t>30</w:t>
-    </w:r>
-    <w:r>
-      <w:rPr>
-        <w:noProof/>
-      </w:rPr>
-      <w:fldChar w:fldCharType="end"/>
-    </w:r>
+    <w:fldSimple w:instr=" NUMPAGES   \* MERGEFORMAT ">
+      <w:r>
+        <w:rPr>
+          <w:noProof/>
+        </w:rPr>
+        <w:t>30</w:t>
+      </w:r>
+    </w:fldSimple>
   </w:p>
 </w:ftr>
 </file>
@@ -9512,21 +9918,11 @@
     <w:r>
       <w:t>/</w:t>
     </w:r>
-    <w:r>
-      <w:fldChar w:fldCharType="begin"/>
-    </w:r>
-    <w:r>
-      <w:instrText xml:space="preserve"> NUMPAGES   \* MERGEFORMAT </w:instrText>
-    </w:r>
-    <w:r>
-      <w:fldChar w:fldCharType="separate"/>
-    </w:r>
-    <w:r>
-      <w:t>49</w:t>
-    </w:r>
-    <w:r>
-      <w:fldChar w:fldCharType="end"/>
-    </w:r>
+    <w:fldSimple w:instr=" NUMPAGES   \* MERGEFORMAT ">
+      <w:r>
+        <w:t>49</w:t>
+      </w:r>
+    </w:fldSimple>
   </w:p>
 </w:ftr>
 </file>
@@ -9663,7 +10059,7 @@
       <w:rPr>
         <w:noProof/>
       </w:rPr>
-      <w:t>20</w:t>
+      <w:t>12</w:t>
     </w:r>
     <w:r>
       <w:fldChar w:fldCharType="end"/>
@@ -9671,27 +10067,14 @@
     <w:r>
       <w:t>/</w:t>
     </w:r>
-    <w:r>
-      <w:fldChar w:fldCharType="begin"/>
-    </w:r>
-    <w:r>
-      <w:instrText xml:space="preserve"> NUMPAGES   \* MERGEFORMAT </w:instrText>
-    </w:r>
-    <w:r>
-      <w:fldChar w:fldCharType="separate"/>
-    </w:r>
-    <w:r>
-      <w:rPr>
-        <w:noProof/>
-      </w:rPr>
-      <w:t>30</w:t>
-    </w:r>
-    <w:r>
-      <w:rPr>
-        <w:noProof/>
-      </w:rPr>
-      <w:fldChar w:fldCharType="end"/>
-    </w:r>
+    <w:fldSimple w:instr=" NUMPAGES   \* MERGEFORMAT ">
+      <w:r>
+        <w:rPr>
+          <w:noProof/>
+        </w:rPr>
+        <w:t>30</w:t>
+      </w:r>
+    </w:fldSimple>
   </w:p>
 </w:ftr>
 </file>
@@ -9828,7 +10211,7 @@
       <w:rPr>
         <w:noProof/>
       </w:rPr>
-      <w:t>21</w:t>
+      <w:t>11</w:t>
     </w:r>
     <w:r>
       <w:fldChar w:fldCharType="end"/>
@@ -9836,27 +10219,14 @@
     <w:r>
       <w:t>/</w:t>
     </w:r>
-    <w:r>
-      <w:fldChar w:fldCharType="begin"/>
-    </w:r>
-    <w:r>
-      <w:instrText xml:space="preserve"> NUMPAGES   \* MERGEFORMAT </w:instrText>
-    </w:r>
-    <w:r>
-      <w:fldChar w:fldCharType="separate"/>
-    </w:r>
-    <w:r>
-      <w:rPr>
-        <w:noProof/>
-      </w:rPr>
-      <w:t>30</w:t>
-    </w:r>
-    <w:r>
-      <w:rPr>
-        <w:noProof/>
-      </w:rPr>
-      <w:fldChar w:fldCharType="end"/>
-    </w:r>
+    <w:fldSimple w:instr=" NUMPAGES   \* MERGEFORMAT ">
+      <w:r>
+        <w:rPr>
+          <w:noProof/>
+        </w:rPr>
+        <w:t>30</w:t>
+      </w:r>
+    </w:fldSimple>
   </w:p>
 </w:ftr>
 </file>
@@ -9998,21 +10368,11 @@
     <w:r>
       <w:t>/</w:t>
     </w:r>
-    <w:r>
-      <w:fldChar w:fldCharType="begin"/>
-    </w:r>
-    <w:r>
-      <w:instrText xml:space="preserve"> NUMPAGES   \* MERGEFORMAT </w:instrText>
-    </w:r>
-    <w:r>
-      <w:fldChar w:fldCharType="separate"/>
-    </w:r>
-    <w:r>
-      <w:t>49</w:t>
-    </w:r>
-    <w:r>
-      <w:fldChar w:fldCharType="end"/>
-    </w:r>
+    <w:fldSimple w:instr=" NUMPAGES   \* MERGEFORMAT ">
+      <w:r>
+        <w:t>49</w:t>
+      </w:r>
+    </w:fldSimple>
   </w:p>
 </w:ftr>
 </file>
@@ -10105,7 +10465,13 @@
                               <w:ind w:left="0" w:firstLine="0"/>
                             </w:pPr>
                             <w:r>
-                              <w:t xml:space="preserve">Cession du 15/07/2021 au </w:t>
+                              <w:t xml:space="preserve">Cession du </w:t>
+                            </w:r>
+                            <w:r>
+                              <w:t>14/04/2022</w:t>
+                            </w:r>
+                            <w:r>
+                              <w:t xml:space="preserve"> au </w:t>
                             </w:r>
                           </w:p>
                         </w:txbxContent>
@@ -10169,7 +10535,7 @@
                               <w:ind w:left="0" w:firstLine="0"/>
                             </w:pPr>
                             <w:r>
-                              <w:t>/05/2022</w:t>
+                              <w:t>/02/2024</w:t>
                             </w:r>
                           </w:p>
                         </w:txbxContent>
@@ -10262,7 +10628,13 @@
                         <w:ind w:left="0" w:firstLine="0"/>
                       </w:pPr>
                       <w:r>
-                        <w:t xml:space="preserve">Cession du 15/07/2021 au </w:t>
+                        <w:t xml:space="preserve">Cession du </w:t>
+                      </w:r>
+                      <w:r>
+                        <w:t>14/04/2022</w:t>
+                      </w:r>
+                      <w:r>
+                        <w:t xml:space="preserve"> au </w:t>
                       </w:r>
                     </w:p>
                   </w:txbxContent>
@@ -10292,7 +10664,7 @@
                         <w:ind w:left="0" w:firstLine="0"/>
                       </w:pPr>
                       <w:r>
-                        <w:t>/05/2022</w:t>
+                        <w:t>/02/2024</w:t>
                       </w:r>
                     </w:p>
                   </w:txbxContent>
@@ -10329,9 +10701,6 @@
         </mc:Fallback>
       </mc:AlternateContent>
     </w:r>
-    <w:r>
-      <w:t>Une fenêtre s’ouvre :</w:t>
-    </w:r>
   </w:p>
 </w:hdr>
 </file>
@@ -10354,13 +10723,13 @@
             <wp:anchor distT="0" distB="0" distL="114300" distR="114300" simplePos="0" relativeHeight="251665408" behindDoc="0" locked="0" layoutInCell="1" allowOverlap="1">
               <wp:simplePos x="0" y="0"/>
               <wp:positionH relativeFrom="page">
-                <wp:posOffset>720090</wp:posOffset>
+                <wp:posOffset>722870</wp:posOffset>
               </wp:positionH>
               <wp:positionV relativeFrom="page">
-                <wp:posOffset>512455</wp:posOffset>
+                <wp:posOffset>512805</wp:posOffset>
               </wp:positionV>
-              <wp:extent cx="6119495" cy="429260"/>
-              <wp:effectExtent l="0" t="0" r="0" b="0"/>
+              <wp:extent cx="6119495" cy="462407"/>
+              <wp:effectExtent l="0" t="0" r="14605" b="0"/>
               <wp:wrapSquare wrapText="bothSides"/>
               <wp:docPr id="20064" name="Group 20064"/>
               <wp:cNvGraphicFramePr/>
@@ -10371,9 +10740,9 @@
                     <wpg:grpSpPr>
                       <a:xfrm>
                         <a:off x="0" y="0"/>
-                        <a:ext cx="6119495" cy="429260"/>
+                        <a:ext cx="6119495" cy="462407"/>
                         <a:chOff x="0" y="0"/>
-                        <a:chExt cx="6119495" cy="429260"/>
+                        <a:chExt cx="6119495" cy="462407"/>
                       </a:xfrm>
                     </wpg:grpSpPr>
                     <wps:wsp>
@@ -10382,7 +10751,7 @@
                       <wps:spPr>
                         <a:xfrm>
                           <a:off x="1882140" y="259715"/>
-                          <a:ext cx="2202857" cy="202692"/>
+                          <a:ext cx="2418012" cy="202692"/>
                         </a:xfrm>
                         <a:prstGeom prst="rect">
                           <a:avLst/>
@@ -10399,7 +10768,7 @@
                               <w:ind w:left="0" w:firstLine="0"/>
                             </w:pPr>
                             <w:r>
-                              <w:t xml:space="preserve">Cession du 15/07/2021 au </w:t>
+                              <w:t>Cession du 14/04//2023</w:t>
                             </w:r>
                           </w:p>
                         </w:txbxContent>
@@ -10413,8 +10782,8 @@
                       <wps:cNvSpPr/>
                       <wps:spPr>
                         <a:xfrm>
-                          <a:off x="3540760" y="259715"/>
-                          <a:ext cx="203908" cy="202692"/>
+                          <a:off x="3540759" y="259644"/>
+                          <a:ext cx="907673" cy="202692"/>
                         </a:xfrm>
                         <a:prstGeom prst="rect">
                           <a:avLst/>
@@ -10430,9 +10799,6 @@
                               <w:spacing w:after="160" w:line="259" w:lineRule="auto"/>
                               <w:ind w:left="0" w:firstLine="0"/>
                             </w:pPr>
-                            <w:r>
-                              <w:t>18</w:t>
-                            </w:r>
                           </w:p>
                         </w:txbxContent>
                       </wps:txbx>
@@ -10462,9 +10828,6 @@
                               <w:spacing w:after="160" w:line="259" w:lineRule="auto"/>
                               <w:ind w:left="0" w:firstLine="0"/>
                             </w:pPr>
-                            <w:r>
-                              <w:t>/05/2022</w:t>
-                            </w:r>
                           </w:p>
                         </w:txbxContent>
                       </wps:txbx>
@@ -10541,13 +10904,16 @@
                   </wpg:wgp>
                 </a:graphicData>
               </a:graphic>
+              <wp14:sizeRelV relativeFrom="margin">
+                <wp14:pctHeight>0</wp14:pctHeight>
+              </wp14:sizeRelV>
             </wp:anchor>
           </w:drawing>
         </mc:Choice>
         <mc:Fallback>
           <w:pict>
-            <v:group id="Group 20064" o:spid="_x0000_s1058" style="position:absolute;left:0;text-align:left;margin-left:56.7pt;margin-top:40.35pt;width:481.85pt;height:33.8pt;z-index:251665408;mso-position-horizontal-relative:page;mso-position-vertical-relative:page" coordsize="61194,4292" o:gfxdata="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">
-              <v:rect id="Rectangle 20067" o:spid="_x0000_s1059" style="position:absolute;left:18821;top:2597;width:22028;height:2027;visibility:visible;mso-wrap-style:square;v-text-anchor:top" o:gfxdata="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" filled="f" stroked="f">
+            <v:group id="Group 20064" o:spid="_x0000_s1058" style="position:absolute;left:0;text-align:left;margin-left:56.9pt;margin-top:40.4pt;width:481.85pt;height:36.4pt;z-index:251665408;mso-position-horizontal-relative:page;mso-position-vertical-relative:page;mso-height-relative:margin" coordsize="61194,4624" o:gfxdata="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">
+              <v:rect id="Rectangle 20067" o:spid="_x0000_s1059" style="position:absolute;left:18821;top:2597;width:24180;height:2027;visibility:visible;mso-wrap-style:square;v-text-anchor:top" o:gfxdata="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" filled="f" stroked="f">
                 <v:textbox inset="0,0,0,0">
                   <w:txbxContent>
                     <w:p>
@@ -10556,13 +10922,13 @@
                         <w:ind w:left="0" w:firstLine="0"/>
                       </w:pPr>
                       <w:r>
-                        <w:t xml:space="preserve">Cession du 15/07/2021 au </w:t>
+                        <w:t>Cession du 14/04//2023</w:t>
                       </w:r>
                     </w:p>
                   </w:txbxContent>
                 </v:textbox>
               </v:rect>
-              <v:rect id="Rectangle 20068" o:spid="_x0000_s1060" style="position:absolute;left:35407;top:2597;width:2039;height:2027;visibility:visible;mso-wrap-style:square;v-text-anchor:top" o:gfxdata="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" filled="f" stroked="f">
+              <v:rect id="Rectangle 20068" o:spid="_x0000_s1060" style="position:absolute;left:35407;top:2596;width:9077;height:2027;visibility:visible;mso-wrap-style:square;v-text-anchor:top" o:gfxdata="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" filled="f" stroked="f">
                 <v:textbox inset="0,0,0,0">
                   <w:txbxContent>
                     <w:p>
@@ -10570,9 +10936,6 @@
                         <w:spacing w:after="160" w:line="259" w:lineRule="auto"/>
                         <w:ind w:left="0" w:firstLine="0"/>
                       </w:pPr>
-                      <w:r>
-                        <w:t>18</w:t>
-                      </w:r>
                     </w:p>
                   </w:txbxContent>
                 </v:textbox>
@@ -10585,9 +10948,6 @@
                         <w:spacing w:after="160" w:line="259" w:lineRule="auto"/>
                         <w:ind w:left="0" w:firstLine="0"/>
                       </w:pPr>
-                      <w:r>
-                        <w:t>/05/2022</w:t>
-                      </w:r>
                     </w:p>
                   </w:txbxContent>
                 </v:textbox>

</xml_diff>